<commit_message>
Change some little bug
</commit_message>
<xml_diff>
--- a/TP1/informe.docx
+++ b/TP1/informe.docx
@@ -2797,7 +2797,15 @@
         <w:ind w:firstLine="708"/>
       </w:pPr>
       <w:r>
-        <w:t>A continuación se detallarán los errores 22, 23, 24 y 25.</w:t>
+        <w:t xml:space="preserve">A continuación se detallarán los errores </w:t>
+      </w:r>
+      <w:r>
+        <w:t>21, 22, 23 y 24</w:t>
+      </w:r>
+      <w:bookmarkStart w:id="0" w:name="_GoBack"/>
+      <w:bookmarkEnd w:id="0"/>
+      <w:r>
+        <w:t>.</w:t>
       </w:r>
     </w:p>
     <w:p>
@@ -4863,8 +4871,6 @@
       <w:r>
         <w:t>5</w:t>
       </w:r>
-      <w:bookmarkStart w:id="0" w:name="_GoBack"/>
-      <w:bookmarkEnd w:id="0"/>
       <w:r>
         <w:t>. Formas de mitigar y/o evitar el error</w:t>
       </w:r>
@@ -6079,71 +6085,173 @@
         <w:rPr>
           <w:u w:val="single"/>
         </w:rPr>
+        <w:t>Fase: Requisitos</w:t>
+      </w:r>
+    </w:p>
+    <w:p>
+      <w:r>
+        <w:t>Estrategia: Selección de</w:t>
+      </w:r>
+      <w:r>
+        <w:t xml:space="preserve"> lenguaje</w:t>
+      </w:r>
+      <w:r>
+        <w:t>.</w:t>
+      </w:r>
+    </w:p>
+    <w:p>
+      <w:r>
+        <w:t>Usar</w:t>
+      </w:r>
+      <w:r>
+        <w:t xml:space="preserve"> un lenguaje que no permita</w:t>
+      </w:r>
+      <w:r>
+        <w:t xml:space="preserve"> que ocurra este problema</w:t>
+      </w:r>
+      <w:r>
+        <w:t xml:space="preserve"> o proporcion</w:t>
+      </w:r>
+      <w:r>
+        <w:t>e</w:t>
+      </w:r>
+      <w:r>
+        <w:t xml:space="preserve"> construcciones que hacen de esta debilidad más fácil de evitar.</w:t>
+      </w:r>
+    </w:p>
+    <w:p>
+      <w:r>
         <w:lastRenderedPageBreak/>
-        <w:t>Fase: Requisitos</w:t>
-      </w:r>
-    </w:p>
-    <w:p>
-      <w:r>
-        <w:t>Estrategia: Selección de</w:t>
-      </w:r>
-      <w:r>
-        <w:t xml:space="preserve"> lenguaje</w:t>
+        <w:t xml:space="preserve">Si es posible, </w:t>
+      </w:r>
+      <w:r>
+        <w:t>elegir</w:t>
+      </w:r>
+      <w:r>
+        <w:t xml:space="preserve"> un </w:t>
+      </w:r>
+      <w:r>
+        <w:t>lenguaje</w:t>
+      </w:r>
+      <w:r>
+        <w:t xml:space="preserve"> o compilador que reali</w:t>
+      </w:r>
+      <w:r>
+        <w:t>ce</w:t>
+      </w:r>
+      <w:r>
+        <w:t xml:space="preserve"> </w:t>
+      </w:r>
+      <w:r>
+        <w:t xml:space="preserve">el </w:t>
+      </w:r>
+      <w:r>
+        <w:t>chequeo de límites automáticos.</w:t>
+      </w:r>
+    </w:p>
+    <w:p>
+      <w:pPr>
+        <w:rPr>
+          <w:u w:val="single"/>
+        </w:rPr>
+      </w:pPr>
+      <w:r>
+        <w:rPr>
+          <w:u w:val="single"/>
+        </w:rPr>
+        <w:t xml:space="preserve">Fase: </w:t>
+      </w:r>
+      <w:r>
+        <w:rPr>
+          <w:u w:val="single"/>
+        </w:rPr>
+        <w:t>Diseño y arquitectura</w:t>
+      </w:r>
+    </w:p>
+    <w:p>
+      <w:r>
+        <w:t xml:space="preserve">Estrategia: Bibliotecas o </w:t>
+      </w:r>
+      <w:r>
+        <w:t>frameworks</w:t>
+      </w:r>
+    </w:p>
+    <w:p>
+      <w:r>
+        <w:t xml:space="preserve">Utilizar </w:t>
+      </w:r>
+      <w:r>
+        <w:t>una biblioteca o un</w:t>
+      </w:r>
+      <w:r>
+        <w:t xml:space="preserve"> framwork </w:t>
+      </w:r>
+      <w:r>
+        <w:t>que no permit</w:t>
+      </w:r>
+      <w:r>
+        <w:t>a</w:t>
+      </w:r>
+      <w:r>
+        <w:t xml:space="preserve"> </w:t>
+      </w:r>
+      <w:r>
+        <w:t>que este problema</w:t>
+      </w:r>
+      <w:r>
+        <w:t xml:space="preserve"> se produzca o proporcion</w:t>
+      </w:r>
+      <w:r>
+        <w:t>e</w:t>
+      </w:r>
+      <w:r>
+        <w:t xml:space="preserve"> construcciones que </w:t>
+      </w:r>
+      <w:r>
+        <w:t>hagan</w:t>
+      </w:r>
+      <w:r>
+        <w:t xml:space="preserve"> </w:t>
+      </w:r>
+      <w:r>
+        <w:t>este problema</w:t>
+      </w:r>
+      <w:r>
+        <w:t xml:space="preserve"> más fácil de evitar.</w:t>
+      </w:r>
+    </w:p>
+    <w:p>
+      <w:r>
+        <w:t>Usa</w:t>
+      </w:r>
+      <w:r>
+        <w:t>r</w:t>
+      </w:r>
+      <w:r>
+        <w:t xml:space="preserve"> las bibliotecas o </w:t>
+      </w:r>
+      <w:r>
+        <w:t xml:space="preserve">frameworks </w:t>
+      </w:r>
+      <w:r>
+        <w:t xml:space="preserve">que </w:t>
+      </w:r>
+      <w:r>
+        <w:t xml:space="preserve">hagan </w:t>
+      </w:r>
+      <w:r>
+        <w:t>que sea más fácil de manejar números sin consecuencias inesperadas.</w:t>
+      </w:r>
+    </w:p>
+    <w:p>
+      <w:r>
+        <w:t>Los ejemplos incluyen el manejo de paquetes número entero de seguridad tales como SafeInt (C + +) o IntegerLib (C o C + +)</w:t>
       </w:r>
       <w:r>
         <w:t>.</w:t>
       </w:r>
     </w:p>
     <w:p>
-      <w:r>
-        <w:t>Usar</w:t>
-      </w:r>
-      <w:r>
-        <w:t xml:space="preserve"> un lenguaje que no permita</w:t>
-      </w:r>
-      <w:r>
-        <w:t xml:space="preserve"> que ocurra este problema</w:t>
-      </w:r>
-      <w:r>
-        <w:t xml:space="preserve"> o proporcion</w:t>
-      </w:r>
-      <w:r>
-        <w:t>e</w:t>
-      </w:r>
-      <w:r>
-        <w:t xml:space="preserve"> construcciones que hacen de esta debilidad más fácil de evitar.</w:t>
-      </w:r>
-    </w:p>
-    <w:p>
-      <w:r>
-        <w:t xml:space="preserve">Si es posible, </w:t>
-      </w:r>
-      <w:r>
-        <w:t>elegir</w:t>
-      </w:r>
-      <w:r>
-        <w:t xml:space="preserve"> un </w:t>
-      </w:r>
-      <w:r>
-        <w:t>lenguaje</w:t>
-      </w:r>
-      <w:r>
-        <w:t xml:space="preserve"> o compilador que reali</w:t>
-      </w:r>
-      <w:r>
-        <w:t>ce</w:t>
-      </w:r>
-      <w:r>
-        <w:t xml:space="preserve"> </w:t>
-      </w:r>
-      <w:r>
-        <w:t xml:space="preserve">el </w:t>
-      </w:r>
-      <w:r>
-        <w:t>chequeo de límites automáticos.</w:t>
-      </w:r>
-    </w:p>
-    <w:p>
       <w:pPr>
         <w:rPr>
           <w:u w:val="single"/>
@@ -6153,329 +6261,230 @@
         <w:rPr>
           <w:u w:val="single"/>
         </w:rPr>
-        <w:t xml:space="preserve">Fase: </w:t>
-      </w:r>
-      <w:r>
+        <w:t>Fase: Implementación</w:t>
+      </w:r>
+    </w:p>
+    <w:p>
+      <w:r>
+        <w:t>Estrategia: Validación de entrada</w:t>
+      </w:r>
+      <w:r>
+        <w:t>.</w:t>
+      </w:r>
+    </w:p>
+    <w:p>
+      <w:r>
+        <w:t xml:space="preserve">Realizar la validación de entrada en cualquier </w:t>
+      </w:r>
+      <w:r>
+        <w:t>valor</w:t>
+      </w:r>
+      <w:r>
+        <w:t xml:space="preserve"> numéric</w:t>
+      </w:r>
+      <w:r>
+        <w:t>o</w:t>
+      </w:r>
+      <w:r>
+        <w:t xml:space="preserve">, </w:t>
+      </w:r>
+      <w:r>
+        <w:t>asegurándose</w:t>
+      </w:r>
+      <w:r>
+        <w:t xml:space="preserve"> que se encuentra dentro del rango esperado. Exigir que la</w:t>
+      </w:r>
+      <w:r>
+        <w:t>s</w:t>
+      </w:r>
+      <w:r>
+        <w:t xml:space="preserve"> entrada</w:t>
+      </w:r>
+      <w:r>
+        <w:t>s se</w:t>
+      </w:r>
+      <w:r>
+        <w:t xml:space="preserve"> ajuste</w:t>
+      </w:r>
+      <w:r>
+        <w:t>n</w:t>
+      </w:r>
+      <w:r>
+        <w:t xml:space="preserve"> a los requisitos</w:t>
+      </w:r>
+      <w:r>
+        <w:t xml:space="preserve"> de rango</w:t>
+      </w:r>
+      <w:r>
+        <w:t xml:space="preserve"> máximos y mínimo</w:t>
+      </w:r>
+      <w:r>
+        <w:t>s</w:t>
+      </w:r>
+      <w:r>
+        <w:t>.</w:t>
+      </w:r>
+    </w:p>
+    <w:p>
+      <w:r>
+        <w:t>Utilizar</w:t>
+      </w:r>
+      <w:r>
+        <w:t xml:space="preserve"> enteros sin signo </w:t>
+      </w:r>
+      <w:r>
+        <w:t>cuando</w:t>
+      </w:r>
+      <w:r>
+        <w:t xml:space="preserve"> sea posible. Esto hace que sea más fácil de realizar comprobaciones </w:t>
+      </w:r>
+      <w:r>
+        <w:t xml:space="preserve">frente a </w:t>
+      </w:r>
+      <w:r>
+        <w:t>desbordamientos de enteros. Cuando se requieren números enteros con signo, aseg</w:t>
+      </w:r>
+      <w:r>
+        <w:t>urarse</w:t>
+      </w:r>
+      <w:r>
+        <w:t xml:space="preserve"> de que la comprobación de rango incluye valores mínimos, así como valores máximos.</w:t>
+      </w:r>
+    </w:p>
+    <w:p>
+      <w:pPr>
         <w:rPr>
           <w:u w:val="single"/>
         </w:rPr>
-        <w:t>Diseño y arquitectura</w:t>
-      </w:r>
-    </w:p>
-    <w:p>
-      <w:r>
-        <w:t xml:space="preserve">Estrategia: Bibliotecas o </w:t>
-      </w:r>
-      <w:r>
-        <w:t>frameworks</w:t>
-      </w:r>
-    </w:p>
-    <w:p>
-      <w:r>
-        <w:t xml:space="preserve">Utilizar </w:t>
-      </w:r>
-      <w:r>
-        <w:t>una biblioteca o un</w:t>
-      </w:r>
-      <w:r>
-        <w:t xml:space="preserve"> framwork </w:t>
-      </w:r>
-      <w:r>
-        <w:t>que no permit</w:t>
-      </w:r>
-      <w:r>
-        <w:t>a</w:t>
-      </w:r>
-      <w:r>
-        <w:t xml:space="preserve"> </w:t>
-      </w:r>
-      <w:r>
-        <w:t>que este problema</w:t>
-      </w:r>
-      <w:r>
-        <w:t xml:space="preserve"> se produzca o proporcion</w:t>
-      </w:r>
-      <w:r>
-        <w:t>e</w:t>
-      </w:r>
-      <w:r>
-        <w:t xml:space="preserve"> construcciones que </w:t>
-      </w:r>
-      <w:r>
-        <w:t>hagan</w:t>
-      </w:r>
-      <w:r>
-        <w:t xml:space="preserve"> </w:t>
-      </w:r>
-      <w:r>
-        <w:t>este problema</w:t>
-      </w:r>
-      <w:r>
-        <w:t xml:space="preserve"> más fácil de evitar.</w:t>
-      </w:r>
-    </w:p>
-    <w:p>
-      <w:r>
-        <w:t>Usa</w:t>
-      </w:r>
-      <w:r>
-        <w:t>r</w:t>
-      </w:r>
-      <w:r>
-        <w:t xml:space="preserve"> las bibliotecas o </w:t>
-      </w:r>
-      <w:r>
-        <w:t xml:space="preserve">frameworks </w:t>
+      </w:pPr>
+      <w:r>
+        <w:rPr>
+          <w:u w:val="single"/>
+        </w:rPr>
+        <w:t>Fase: Implementación</w:t>
+      </w:r>
+    </w:p>
+    <w:p>
+      <w:r>
+        <w:t xml:space="preserve">Comprender la representación subyacente del lenguaje de programación y </w:t>
+      </w:r>
+      <w:r>
+        <w:t xml:space="preserve">la </w:t>
+      </w:r>
+      <w:r>
+        <w:t>forma en que interactúa con el cálculo numérico. Prest</w:t>
+      </w:r>
+      <w:r>
+        <w:t xml:space="preserve">ar </w:t>
+      </w:r>
+      <w:r>
+        <w:t>mucha atención a las discrepancias de</w:t>
+      </w:r>
+      <w:r>
+        <w:t>l</w:t>
+      </w:r>
+      <w:r>
+        <w:t xml:space="preserve"> tamaño </w:t>
+      </w:r>
+      <w:r>
+        <w:t xml:space="preserve">de </w:t>
+      </w:r>
+      <w:r>
+        <w:t xml:space="preserve">byte, precisión, </w:t>
+      </w:r>
+      <w:r>
+        <w:t>distinciones con signo</w:t>
+      </w:r>
+      <w:r>
+        <w:t xml:space="preserve"> / sin signo, el truncamiento, la conversión y </w:t>
+      </w:r>
+      <w:r>
+        <w:t>el casteo</w:t>
+      </w:r>
+      <w:r>
+        <w:t xml:space="preserve"> entre tipos, cálculos "not-a- number" , y cómo el lenguaje se ocupa de los números que son demasiado grandes o demasiado pequeños para su representación subyacente.</w:t>
+      </w:r>
+    </w:p>
+    <w:p>
+      <w:r>
+        <w:t xml:space="preserve">También </w:t>
+      </w:r>
+      <w:r>
+        <w:t>tener</w:t>
+      </w:r>
+      <w:r>
+        <w:t xml:space="preserve"> cuidado </w:t>
+      </w:r>
+      <w:r>
+        <w:t>con</w:t>
+      </w:r>
+      <w:r>
+        <w:t xml:space="preserve"> 32 </w:t>
+      </w:r>
+      <w:r>
+        <w:t>o</w:t>
+      </w:r>
+      <w:r>
+        <w:t xml:space="preserve"> 64 bits, y otras diferencias potenciales que pueden afectar a la representación numérica.</w:t>
+      </w:r>
+    </w:p>
+    <w:p/>
+    <w:p>
+      <w:pPr>
+        <w:rPr>
+          <w:u w:val="single"/>
+        </w:rPr>
+      </w:pPr>
+      <w:r>
+        <w:rPr>
+          <w:u w:val="single"/>
+        </w:rPr>
+        <w:t>Fase:</w:t>
+      </w:r>
+      <w:r>
+        <w:rPr>
+          <w:u w:val="single"/>
+        </w:rPr>
+        <w:t xml:space="preserve"> Diseño y a</w:t>
+      </w:r>
+      <w:r>
+        <w:rPr>
+          <w:u w:val="single"/>
+        </w:rPr>
+        <w:t>rquitectura</w:t>
+      </w:r>
+    </w:p>
+    <w:p>
+      <w:r>
+        <w:t xml:space="preserve">Para los controles de seguridad que se realizan </w:t>
+      </w:r>
+      <w:r>
+        <w:t>del</w:t>
+      </w:r>
+      <w:r>
+        <w:t xml:space="preserve"> lado del cliente, aseg</w:t>
+      </w:r>
+      <w:r>
+        <w:t>urarse</w:t>
+      </w:r>
+      <w:r>
+        <w:t xml:space="preserve"> de que estos controles se duplican en el lado del servidor, con el fin de evitar </w:t>
       </w:r>
       <w:r>
         <w:t xml:space="preserve">que </w:t>
       </w:r>
       <w:r>
-        <w:t xml:space="preserve">hagan </w:t>
-      </w:r>
-      <w:r>
-        <w:t>que sea más fácil de manejar números sin consecuencias inesperadas.</w:t>
-      </w:r>
-    </w:p>
-    <w:p>
-      <w:r>
-        <w:t>Los ejemplos incluyen el manejo de paquetes número entero de seguridad tales como SafeInt (C + +) o IntegerLib (C o C + +)</w:t>
-      </w:r>
-      <w:r>
-        <w:t>.</w:t>
-      </w:r>
-    </w:p>
-    <w:p>
-      <w:pPr>
-        <w:rPr>
-          <w:u w:val="single"/>
-        </w:rPr>
-      </w:pPr>
-      <w:r>
-        <w:rPr>
-          <w:u w:val="single"/>
-        </w:rPr>
-        <w:t>Fase: Implementación</w:t>
-      </w:r>
-    </w:p>
-    <w:p>
-      <w:r>
-        <w:t>Estrategia: Validación de entrada</w:t>
-      </w:r>
-      <w:r>
-        <w:t>.</w:t>
-      </w:r>
-    </w:p>
-    <w:p>
-      <w:r>
-        <w:t xml:space="preserve">Realizar la validación de entrada en cualquier </w:t>
-      </w:r>
-      <w:r>
-        <w:t>valor</w:t>
-      </w:r>
-      <w:r>
-        <w:t xml:space="preserve"> numéric</w:t>
-      </w:r>
-      <w:r>
-        <w:t>o</w:t>
-      </w:r>
-      <w:r>
-        <w:t xml:space="preserve">, </w:t>
-      </w:r>
-      <w:r>
-        <w:t>asegurándose</w:t>
-      </w:r>
-      <w:r>
-        <w:t xml:space="preserve"> que se encuentra dentro del rango esperado. Exigir que la</w:t>
-      </w:r>
-      <w:r>
-        <w:t>s</w:t>
-      </w:r>
-      <w:r>
-        <w:t xml:space="preserve"> entrada</w:t>
-      </w:r>
-      <w:r>
-        <w:t>s se</w:t>
-      </w:r>
-      <w:r>
-        <w:t xml:space="preserve"> ajuste</w:t>
-      </w:r>
-      <w:r>
-        <w:t>n</w:t>
-      </w:r>
-      <w:r>
-        <w:t xml:space="preserve"> a los requisitos</w:t>
-      </w:r>
-      <w:r>
-        <w:t xml:space="preserve"> de rango</w:t>
-      </w:r>
-      <w:r>
-        <w:t xml:space="preserve"> máximos y mínimo</w:t>
-      </w:r>
-      <w:r>
-        <w:t>s</w:t>
-      </w:r>
-      <w:r>
-        <w:t>.</w:t>
-      </w:r>
-    </w:p>
-    <w:p>
-      <w:r>
-        <w:t>Utilizar</w:t>
-      </w:r>
-      <w:r>
-        <w:t xml:space="preserve"> enteros sin signo </w:t>
-      </w:r>
-      <w:r>
-        <w:t>cuando</w:t>
-      </w:r>
-      <w:r>
-        <w:t xml:space="preserve"> sea posible. Esto hace que sea más fácil de realizar comprobaciones </w:t>
-      </w:r>
-      <w:r>
-        <w:t xml:space="preserve">frente a </w:t>
-      </w:r>
-      <w:r>
-        <w:t>desbordamientos de enteros. Cuando se requieren números enteros con signo, aseg</w:t>
-      </w:r>
-      <w:r>
-        <w:t>urarse</w:t>
-      </w:r>
-      <w:r>
-        <w:t xml:space="preserve"> de que la comprobación de rango incluye valores mínimos, así como valores máximos.</w:t>
-      </w:r>
-    </w:p>
-    <w:p>
-      <w:pPr>
-        <w:rPr>
-          <w:u w:val="single"/>
-        </w:rPr>
-      </w:pPr>
-      <w:r>
-        <w:rPr>
-          <w:u w:val="single"/>
-        </w:rPr>
-        <w:t>Fase: Implementación</w:t>
-      </w:r>
-    </w:p>
-    <w:p>
-      <w:r>
-        <w:t xml:space="preserve">Comprender la representación subyacente del lenguaje de programación y </w:t>
-      </w:r>
-      <w:r>
         <w:t xml:space="preserve">la </w:t>
       </w:r>
       <w:r>
-        <w:t>forma en que interactúa con el cálculo numérico. Prest</w:t>
-      </w:r>
-      <w:r>
-        <w:t xml:space="preserve">ar </w:t>
-      </w:r>
-      <w:r>
-        <w:t>mucha atención a las discrepancias de</w:t>
-      </w:r>
-      <w:r>
-        <w:t>l</w:t>
-      </w:r>
-      <w:r>
-        <w:t xml:space="preserve"> tamaño </w:t>
-      </w:r>
-      <w:r>
-        <w:t xml:space="preserve">de </w:t>
-      </w:r>
-      <w:r>
-        <w:t xml:space="preserve">byte, precisión, </w:t>
-      </w:r>
-      <w:r>
-        <w:t>distinciones con signo</w:t>
-      </w:r>
-      <w:r>
-        <w:t xml:space="preserve"> / sin signo, el truncamiento, la conversión y </w:t>
-      </w:r>
-      <w:r>
-        <w:t>el casteo</w:t>
-      </w:r>
-      <w:r>
-        <w:t xml:space="preserve"> entre tipos, cálculos "not-a- number" , y cómo el lenguaje se ocupa de los números que son demasiado grandes o demasiado pequeños para su representación subyacente.</w:t>
-      </w:r>
-    </w:p>
-    <w:p>
-      <w:r>
-        <w:t xml:space="preserve">También </w:t>
-      </w:r>
-      <w:r>
-        <w:t>tener</w:t>
-      </w:r>
-      <w:r>
-        <w:t xml:space="preserve"> cuidado </w:t>
-      </w:r>
-      <w:r>
-        <w:t>con</w:t>
-      </w:r>
-      <w:r>
-        <w:t xml:space="preserve"> 32 </w:t>
-      </w:r>
-      <w:r>
-        <w:t>o</w:t>
-      </w:r>
-      <w:r>
-        <w:t xml:space="preserve"> 64 bits, y otras diferencias potenciales que pueden afectar a la representación numérica.</w:t>
-      </w:r>
-    </w:p>
-    <w:p/>
-    <w:p>
-      <w:pPr>
-        <w:rPr>
-          <w:u w:val="single"/>
-        </w:rPr>
-      </w:pPr>
-      <w:r>
-        <w:rPr>
-          <w:u w:val="single"/>
-        </w:rPr>
+        <w:t xml:space="preserve">aplicación del lado del cliente se cumpla del lado </w:t>
+      </w:r>
+      <w:r>
+        <w:t xml:space="preserve">del servidor. Los atacantes pueden pasar por alto los controles del lado del cliente mediante la modificación de los valores después de haber realizado las </w:t>
+      </w:r>
+      <w:r>
         <w:lastRenderedPageBreak/>
-        <w:t>Fase:</w:t>
-      </w:r>
-      <w:r>
-        <w:rPr>
-          <w:u w:val="single"/>
-        </w:rPr>
-        <w:t xml:space="preserve"> Diseño y a</w:t>
-      </w:r>
-      <w:r>
-        <w:rPr>
-          <w:u w:val="single"/>
-        </w:rPr>
-        <w:t>rquitectura</w:t>
-      </w:r>
-    </w:p>
-    <w:p>
-      <w:r>
-        <w:t xml:space="preserve">Para los controles de seguridad que se realizan </w:t>
-      </w:r>
-      <w:r>
-        <w:t>del</w:t>
-      </w:r>
-      <w:r>
-        <w:t xml:space="preserve"> lado del cliente, aseg</w:t>
-      </w:r>
-      <w:r>
-        <w:t>urarse</w:t>
-      </w:r>
-      <w:r>
-        <w:t xml:space="preserve"> de que estos controles se duplican en el lado del servidor, con el fin de evitar </w:t>
-      </w:r>
-      <w:r>
-        <w:t xml:space="preserve">que </w:t>
-      </w:r>
-      <w:r>
-        <w:t xml:space="preserve">la </w:t>
-      </w:r>
-      <w:r>
-        <w:t xml:space="preserve">aplicación del lado del cliente se cumpla del lado </w:t>
-      </w:r>
-      <w:r>
-        <w:t>del servidor. Los atacantes pueden pasar por alto los controles del lado del cliente mediante la modificación de los valores después de haber realizado las comprobaciones, o cambiando el cliente para eliminar los controles del lado del cliente en su totalidad. Luego, estos valores modificados se envían al servidor.</w:t>
+        <w:t>comprobaciones, o cambiando el cliente para eliminar los controles del lado del cliente en su totalidad. Luego, estos valores modificados se envían al servidor.</w:t>
       </w:r>
     </w:p>
     <w:p>
@@ -6653,7 +6662,7 @@
                                   <w:noProof/>
                                   <w:lang w:val="es-ES"/>
                                 </w:rPr>
-                                <w:t>2</w:t>
+                                <w:t>4</w:t>
                               </w:r>
                               <w:r>
                                 <w:fldChar w:fldCharType="end"/>
@@ -9090,7 +9099,7 @@
 </file>
 
 <file path=customXml/itemProps1.xml><?xml version="1.0" encoding="utf-8"?>
-<ds:datastoreItem xmlns:ds="http://schemas.openxmlformats.org/officeDocument/2006/customXml" ds:itemID="{7DC27CB8-18F2-4443-B018-B0354F3E85E4}">
+<ds:datastoreItem xmlns:ds="http://schemas.openxmlformats.org/officeDocument/2006/customXml" ds:itemID="{8B7B9E12-2278-5447-9C2B-8B7E479BF163}">
   <ds:schemaRefs>
     <ds:schemaRef ds:uri="http://schemas.openxmlformats.org/officeDocument/2006/bibliography"/>
   </ds:schemaRefs>

</xml_diff>